<commit_message>
Update to use selected index on second page
</commit_message>
<xml_diff>
--- a/files/brsr.docx
+++ b/files/brsr.docx
@@ -19,44 +19,242 @@
       </w:r>
     </w:p>
     <w:p>
+      <w:pPr>
+        <w:pStyle w:val="ListParagraph"/>
+        <w:numPr>
+          <w:ilvl w:val="0"/>
+          <w:numId w:val="1"/>
+        </w:numPr>
+      </w:pPr>
+      <w:r>
+        <w:t xml:space="preserve">Principle 2: Product Lifecycle – Summary of principle 2: product lifecycle</w:t>
+      </w:r>
+    </w:p>
+    <w:p>
+      <w:pPr>
+        <w:pStyle w:val="ListParagraph"/>
+        <w:numPr>
+          <w:ilvl w:val="0"/>
+          <w:numId w:val="1"/>
+        </w:numPr>
+      </w:pPr>
+      <w:r>
+        <w:t xml:space="preserve">Principle 1: Ethics and Transparency – Summary of principle 1: ethics and transparency</w:t>
+      </w:r>
+    </w:p>
+    <w:p>
+      <w:pPr>
+        <w:pStyle w:val="ListParagraph"/>
+        <w:numPr>
+          <w:ilvl w:val="0"/>
+          <w:numId w:val="1"/>
+        </w:numPr>
+      </w:pPr>
+      <w:r>
+        <w:t xml:space="preserve">Principle 3: Employee Wellbeing – Summary of principle 3: employee wellbeing</w:t>
+      </w:r>
+    </w:p>
+    <w:p>
+      <w:pPr>
+        <w:pStyle w:val="ListParagraph"/>
+        <w:numPr>
+          <w:ilvl w:val="0"/>
+          <w:numId w:val="1"/>
+        </w:numPr>
+      </w:pPr>
+      <w:r>
+        <w:t xml:space="preserve">Principle 4: Stakeholder Engagement – Summary of principle 4: stakeholder engagement</w:t>
+      </w:r>
+    </w:p>
+    <w:p>
+      <w:pPr>
+        <w:pStyle w:val="ListParagraph"/>
+        <w:numPr>
+          <w:ilvl w:val="0"/>
+          <w:numId w:val="1"/>
+        </w:numPr>
+      </w:pPr>
+      <w:r>
+        <w:t xml:space="preserve">Principle 5: Human Rights – Summary of principle 5: human rights</w:t>
+      </w:r>
+    </w:p>
+    <w:p>
+      <w:pPr>
+        <w:pStyle w:val="ListParagraph"/>
+        <w:numPr>
+          <w:ilvl w:val="0"/>
+          <w:numId w:val="1"/>
+        </w:numPr>
+      </w:pPr>
+      <w:r>
+        <w:t xml:space="preserve">Principle 6: Environment – Summary of principle 6: environment</w:t>
+      </w:r>
+    </w:p>
+    <w:p>
+      <w:pPr>
+        <w:pStyle w:val="ListParagraph"/>
+        <w:numPr>
+          <w:ilvl w:val="0"/>
+          <w:numId w:val="1"/>
+        </w:numPr>
+      </w:pPr>
+      <w:r>
+        <w:t xml:space="preserve">Principle 7: Policy Advocacy – Summary of principle 7: policy advocacy</w:t>
+      </w:r>
+    </w:p>
+    <w:p>
+      <w:pPr>
+        <w:pStyle w:val="ListParagraph"/>
+        <w:numPr>
+          <w:ilvl w:val="0"/>
+          <w:numId w:val="1"/>
+        </w:numPr>
+      </w:pPr>
+      <w:r>
+        <w:t xml:space="preserve">Principle 8: Inclusive Growth – Summary of principle 8: inclusive growth</w:t>
+      </w:r>
+    </w:p>
+    <w:p>
+      <w:pPr>
+        <w:pStyle w:val="ListParagraph"/>
+        <w:numPr>
+          <w:ilvl w:val="0"/>
+          <w:numId w:val="1"/>
+        </w:numPr>
+      </w:pPr>
+      <w:r>
+        <w:t xml:space="preserve">Principle 9: Customer Value – Summary of principle 9: customer value</w:t>
+      </w:r>
+    </w:p>
+    <w:p>
+      <w:pPr>
+        <w:pageBreakBefore/>
+      </w:pPr>
+    </w:p>
+    <w:p>
+      <w:pPr>
+        <w:pStyle w:val="Heading1"/>
+        <w:pageBreakBefore/>
+      </w:pPr>
+      <w:r>
+        <w:t xml:space="preserve">Principle 2: Product Lifecycle</w:t>
+      </w:r>
+    </w:p>
+    <w:p>
+      <w:r>
+        <w:t xml:space="preserve">This is the detailed description of Principle 2: Product Lifecycle. You can include tables, data points, or any rich content here.</w:t>
+      </w:r>
+    </w:p>
+    <w:p>
+      <w:pPr>
+        <w:pStyle w:val="Heading1"/>
+        <w:pageBreakBefore/>
+      </w:pPr>
       <w:r>
         <w:t xml:space="preserve">Principle 1: Ethics and Transparency</w:t>
       </w:r>
     </w:p>
     <w:p>
       <w:r>
-        <w:t xml:space="preserve">Principle 2: Product Lifecycle</w:t>
-      </w:r>
-    </w:p>
-    <w:p>
+        <w:t xml:space="preserve">This is the detailed description of Principle 1: Ethics and Transparency. You can include tables, data points, or any rich content here.</w:t>
+      </w:r>
+    </w:p>
+    <w:p>
+      <w:pPr>
+        <w:pStyle w:val="Heading1"/>
+        <w:pageBreakBefore/>
+      </w:pPr>
       <w:r>
         <w:t xml:space="preserve">Principle 3: Employee Wellbeing</w:t>
       </w:r>
     </w:p>
     <w:p>
-      <w:pPr>
-        <w:pageBreakBefore/>
-      </w:pPr>
-    </w:p>
-    <w:p>
-      <w:r>
-        <w:t xml:space="preserve">
-Principle 1: Ethics and Transparency
-Description of Principle 1: Ethics and Transparency...</w:t>
-      </w:r>
-    </w:p>
-    <w:p>
-      <w:r>
-        <w:t xml:space="preserve">
-Principle 2: Product Lifecycle
-Description of Principle 2: Product Lifecycle...</w:t>
-      </w:r>
-    </w:p>
-    <w:p>
-      <w:r>
-        <w:t xml:space="preserve">
-Principle 3: Employee Wellbeing
-Description of Principle 3: Employee Wellbeing...</w:t>
+      <w:r>
+        <w:t xml:space="preserve">This is the detailed description of Principle 3: Employee Wellbeing. You can include tables, data points, or any rich content here.</w:t>
+      </w:r>
+    </w:p>
+    <w:p>
+      <w:pPr>
+        <w:pStyle w:val="Heading1"/>
+        <w:pageBreakBefore/>
+      </w:pPr>
+      <w:r>
+        <w:t xml:space="preserve">Principle 4: Stakeholder Engagement</w:t>
+      </w:r>
+    </w:p>
+    <w:p>
+      <w:r>
+        <w:t xml:space="preserve">This is the detailed description of Principle 4: Stakeholder Engagement. You can include tables, data points, or any rich content here.</w:t>
+      </w:r>
+    </w:p>
+    <w:p>
+      <w:pPr>
+        <w:pStyle w:val="Heading1"/>
+        <w:pageBreakBefore/>
+      </w:pPr>
+      <w:r>
+        <w:t xml:space="preserve">Principle 5: Human Rights</w:t>
+      </w:r>
+    </w:p>
+    <w:p>
+      <w:r>
+        <w:t xml:space="preserve">This is the detailed description of Principle 5: Human Rights. You can include tables, data points, or any rich content here.</w:t>
+      </w:r>
+    </w:p>
+    <w:p>
+      <w:pPr>
+        <w:pStyle w:val="Heading1"/>
+        <w:pageBreakBefore/>
+      </w:pPr>
+      <w:r>
+        <w:t xml:space="preserve">Principle 6: Environment</w:t>
+      </w:r>
+    </w:p>
+    <w:p>
+      <w:r>
+        <w:t xml:space="preserve">This is the detailed description of Principle 6: Environment. You can include tables, data points, or any rich content here.</w:t>
+      </w:r>
+    </w:p>
+    <w:p>
+      <w:pPr>
+        <w:pStyle w:val="Heading1"/>
+        <w:pageBreakBefore/>
+      </w:pPr>
+      <w:r>
+        <w:t xml:space="preserve">Principle 7: Policy Advocacy</w:t>
+      </w:r>
+    </w:p>
+    <w:p>
+      <w:r>
+        <w:t xml:space="preserve">This is the detailed description of Principle 7: Policy Advocacy. You can include tables, data points, or any rich content here.</w:t>
+      </w:r>
+    </w:p>
+    <w:p>
+      <w:pPr>
+        <w:pStyle w:val="Heading1"/>
+        <w:pageBreakBefore/>
+      </w:pPr>
+      <w:r>
+        <w:t xml:space="preserve">Principle 8: Inclusive Growth</w:t>
+      </w:r>
+    </w:p>
+    <w:p>
+      <w:r>
+        <w:t xml:space="preserve">This is the detailed description of Principle 8: Inclusive Growth. You can include tables, data points, or any rich content here.</w:t>
+      </w:r>
+    </w:p>
+    <w:p>
+      <w:pPr>
+        <w:pStyle w:val="Heading1"/>
+        <w:pageBreakBefore/>
+      </w:pPr>
+      <w:r>
+        <w:t xml:space="preserve">Principle 9: Customer Value</w:t>
+      </w:r>
+    </w:p>
+    <w:p>
+      <w:r>
+        <w:t xml:space="preserve">This is the detailed description of Principle 9: Customer Value. You can include tables, data points, or any rich content here.</w:t>
       </w:r>
     </w:p>
     <w:sectPr>

</xml_diff>